<commit_message>
HP added missing data file to week 11 notes
</commit_message>
<xml_diff>
--- a/Guidelines for Tas supporting students with coursework.docx
+++ b/Guidelines for Tas supporting students with coursework.docx
@@ -17,33 +17,65 @@
           <w:szCs w:val="32"/>
           <w:u w:val="single"/>
         </w:rPr>
-        <w:t>Guidelines for Tas supporting students with coursework</w:t>
-      </w:r>
-    </w:p>
-    <w:p>
-      <w:pPr>
-        <w:jc w:val="center"/>
+        <w:t xml:space="preserve">Guidelines for </w:t>
+      </w:r>
+      <w:r>
         <w:rPr>
           <w:sz w:val="32"/>
           <w:szCs w:val="32"/>
           <w:u w:val="single"/>
         </w:rPr>
-      </w:pPr>
-    </w:p>
-    <w:p>
-      <w:pPr>
-        <w:rPr>
-          <w:sz w:val="22"/>
-          <w:szCs w:val="22"/>
+        <w:t>T</w:t>
+      </w:r>
+      <w:r>
+        <w:rPr>
+          <w:sz w:val="32"/>
+          <w:szCs w:val="32"/>
           <w:u w:val="single"/>
         </w:rPr>
-      </w:pPr>
-      <w:r>
-        <w:rPr>
-          <w:sz w:val="22"/>
-          <w:szCs w:val="22"/>
+        <w:t>A</w:t>
+      </w:r>
+      <w:r>
+        <w:rPr>
+          <w:sz w:val="32"/>
+          <w:szCs w:val="32"/>
           <w:u w:val="single"/>
         </w:rPr>
+        <w:t>s</w:t>
+      </w:r>
+      <w:r>
+        <w:rPr>
+          <w:sz w:val="32"/>
+          <w:szCs w:val="32"/>
+          <w:u w:val="single"/>
+        </w:rPr>
+        <w:t xml:space="preserve"> supporting students with coursework</w:t>
+      </w:r>
+    </w:p>
+    <w:p>
+      <w:pPr>
+        <w:jc w:val="center"/>
+        <w:rPr>
+          <w:sz w:val="32"/>
+          <w:szCs w:val="32"/>
+          <w:u w:val="single"/>
+        </w:rPr>
+      </w:pPr>
+    </w:p>
+    <w:p>
+      <w:pPr>
+        <w:rPr>
+          <w:sz w:val="22"/>
+          <w:szCs w:val="22"/>
+          <w:u w:val="single"/>
+        </w:rPr>
+      </w:pPr>
+      <w:r>
+        <w:rPr>
+          <w:sz w:val="22"/>
+          <w:szCs w:val="22"/>
+          <w:u w:val="single"/>
+        </w:rPr>
         <w:t>1.</w:t>
       </w:r>
       <w:r>
@@ -53,6 +85,556 @@
           <w:u w:val="single"/>
         </w:rPr>
         <w:t>Avoid “Fixing the Code” Yourself</w:t>
+      </w:r>
+    </w:p>
+    <w:p>
+      <w:pPr>
+        <w:numPr>
+          <w:ilvl w:val="0"/>
+          <w:numId w:val="9"/>
+        </w:numPr>
+        <w:rPr>
+          <w:sz w:val="22"/>
+          <w:szCs w:val="22"/>
+        </w:rPr>
+      </w:pPr>
+      <w:r>
+        <w:rPr>
+          <w:sz w:val="22"/>
+          <w:szCs w:val="22"/>
+        </w:rPr>
+        <w:t xml:space="preserve">Don’t rewrite the </w:t>
+      </w:r>
+      <w:r>
+        <w:rPr>
+          <w:sz w:val="22"/>
+          <w:szCs w:val="22"/>
+        </w:rPr>
+        <w:t>code or tell students what to write</w:t>
+      </w:r>
+      <w:r>
+        <w:rPr>
+          <w:sz w:val="22"/>
+          <w:szCs w:val="22"/>
+        </w:rPr>
+        <w:t xml:space="preserve"> </w:t>
+      </w:r>
+      <w:r>
+        <w:rPr>
+          <w:sz w:val="22"/>
+          <w:szCs w:val="22"/>
+        </w:rPr>
+        <w:t xml:space="preserve">– no hands on </w:t>
+      </w:r>
+      <w:r>
+        <w:rPr>
+          <w:sz w:val="22"/>
+          <w:szCs w:val="22"/>
+        </w:rPr>
+        <w:t>keyboards</w:t>
+      </w:r>
+      <w:r>
+        <w:rPr>
+          <w:sz w:val="22"/>
+          <w:szCs w:val="22"/>
+        </w:rPr>
+        <w:t>!</w:t>
+      </w:r>
+    </w:p>
+    <w:p>
+      <w:pPr>
+        <w:rPr>
+          <w:b/>
+          <w:bCs/>
+          <w:sz w:val="22"/>
+          <w:szCs w:val="22"/>
+        </w:rPr>
+      </w:pPr>
+      <w:r>
+        <w:rPr>
+          <w:b/>
+          <w:bCs/>
+          <w:sz w:val="22"/>
+          <w:szCs w:val="22"/>
+        </w:rPr>
+        <w:t>Instead:</w:t>
+      </w:r>
+    </w:p>
+    <w:p>
+      <w:pPr>
+        <w:numPr>
+          <w:ilvl w:val="0"/>
+          <w:numId w:val="10"/>
+        </w:numPr>
+        <w:rPr>
+          <w:sz w:val="22"/>
+          <w:szCs w:val="22"/>
+        </w:rPr>
+      </w:pPr>
+      <w:r>
+        <w:rPr>
+          <w:sz w:val="22"/>
+          <w:szCs w:val="22"/>
+        </w:rPr>
+        <w:t xml:space="preserve">If you </w:t>
+      </w:r>
+      <w:r>
+        <w:rPr>
+          <w:sz w:val="22"/>
+          <w:szCs w:val="22"/>
+        </w:rPr>
+        <w:t xml:space="preserve">need to </w:t>
+      </w:r>
+      <w:r>
+        <w:rPr>
+          <w:sz w:val="22"/>
+          <w:szCs w:val="22"/>
+        </w:rPr>
+        <w:t>demonstrate something, use</w:t>
+      </w:r>
+      <w:r>
+        <w:rPr>
+          <w:sz w:val="22"/>
+          <w:szCs w:val="22"/>
+        </w:rPr>
+        <w:t xml:space="preserve"> a</w:t>
+      </w:r>
+      <w:r>
+        <w:rPr>
+          <w:b/>
+          <w:bCs/>
+          <w:sz w:val="22"/>
+          <w:szCs w:val="22"/>
+        </w:rPr>
+        <w:t xml:space="preserve"> generic example</w:t>
+      </w:r>
+      <w:r>
+        <w:rPr>
+          <w:sz w:val="22"/>
+          <w:szCs w:val="22"/>
+        </w:rPr>
+        <w:t>, not their actual solution.</w:t>
+      </w:r>
+    </w:p>
+    <w:p>
+      <w:pPr>
+        <w:numPr>
+          <w:ilvl w:val="0"/>
+          <w:numId w:val="10"/>
+        </w:numPr>
+        <w:rPr>
+          <w:sz w:val="22"/>
+          <w:szCs w:val="22"/>
+        </w:rPr>
+      </w:pPr>
+      <w:r>
+        <w:rPr>
+          <w:sz w:val="22"/>
+          <w:szCs w:val="22"/>
+        </w:rPr>
+        <w:t xml:space="preserve">Ask guiding questions (see </w:t>
+      </w:r>
+      <w:r>
+        <w:rPr>
+          <w:sz w:val="22"/>
+          <w:szCs w:val="22"/>
+        </w:rPr>
+        <w:t>2</w:t>
+      </w:r>
+      <w:r>
+        <w:rPr>
+          <w:sz w:val="22"/>
+          <w:szCs w:val="22"/>
+        </w:rPr>
+        <w:t>).</w:t>
+      </w:r>
+    </w:p>
+    <w:p>
+      <w:pPr>
+        <w:numPr>
+          <w:ilvl w:val="0"/>
+          <w:numId w:val="10"/>
+        </w:numPr>
+        <w:rPr>
+          <w:sz w:val="22"/>
+          <w:szCs w:val="22"/>
+        </w:rPr>
+      </w:pPr>
+      <w:r>
+        <w:rPr>
+          <w:sz w:val="22"/>
+          <w:szCs w:val="22"/>
+        </w:rPr>
+        <w:t>Point them toward relevant documentation or course materials</w:t>
+      </w:r>
+      <w:r>
+        <w:rPr>
+          <w:sz w:val="22"/>
+          <w:szCs w:val="22"/>
+        </w:rPr>
+        <w:t xml:space="preserve"> (see 4)</w:t>
+      </w:r>
+      <w:r>
+        <w:rPr>
+          <w:sz w:val="22"/>
+          <w:szCs w:val="22"/>
+        </w:rPr>
+        <w:t>.</w:t>
+      </w:r>
+    </w:p>
+    <w:p>
+      <w:pPr>
+        <w:rPr>
+          <w:sz w:val="22"/>
+          <w:szCs w:val="22"/>
+        </w:rPr>
+      </w:pPr>
+    </w:p>
+    <w:p>
+      <w:pPr>
+        <w:rPr>
+          <w:sz w:val="22"/>
+          <w:szCs w:val="22"/>
+          <w:u w:val="single"/>
+        </w:rPr>
+      </w:pPr>
+      <w:r>
+        <w:rPr>
+          <w:sz w:val="22"/>
+          <w:szCs w:val="22"/>
+          <w:u w:val="single"/>
+        </w:rPr>
+        <w:t>2.Ask Guiding Questions</w:t>
+      </w:r>
+    </w:p>
+    <w:p>
+      <w:pPr>
+        <w:rPr>
+          <w:sz w:val="22"/>
+          <w:szCs w:val="22"/>
+        </w:rPr>
+      </w:pPr>
+      <w:r>
+        <w:rPr>
+          <w:sz w:val="22"/>
+          <w:szCs w:val="22"/>
+        </w:rPr>
+        <w:t>Ask questions that help students to find the answers for themselves</w:t>
+      </w:r>
+    </w:p>
+    <w:p>
+      <w:pPr>
+        <w:rPr>
+          <w:b/>
+          <w:bCs/>
+          <w:sz w:val="22"/>
+          <w:szCs w:val="22"/>
+        </w:rPr>
+      </w:pPr>
+      <w:r>
+        <w:rPr>
+          <w:b/>
+          <w:bCs/>
+          <w:sz w:val="22"/>
+          <w:szCs w:val="22"/>
+        </w:rPr>
+        <w:t>Examples:</w:t>
+      </w:r>
+    </w:p>
+    <w:p>
+      <w:pPr>
+        <w:numPr>
+          <w:ilvl w:val="0"/>
+          <w:numId w:val="3"/>
+        </w:numPr>
+        <w:rPr>
+          <w:sz w:val="22"/>
+          <w:szCs w:val="22"/>
+        </w:rPr>
+      </w:pPr>
+      <w:r>
+        <w:rPr>
+          <w:sz w:val="22"/>
+          <w:szCs w:val="22"/>
+        </w:rPr>
+        <w:t>“What have you tried so far?”</w:t>
+      </w:r>
+    </w:p>
+    <w:p>
+      <w:pPr>
+        <w:numPr>
+          <w:ilvl w:val="0"/>
+          <w:numId w:val="3"/>
+        </w:numPr>
+        <w:rPr>
+          <w:sz w:val="22"/>
+          <w:szCs w:val="22"/>
+        </w:rPr>
+      </w:pPr>
+      <w:r>
+        <w:rPr>
+          <w:sz w:val="22"/>
+          <w:szCs w:val="22"/>
+        </w:rPr>
+        <w:t>“What do you expect this line of code to do?”</w:t>
+      </w:r>
+    </w:p>
+    <w:p>
+      <w:pPr>
+        <w:numPr>
+          <w:ilvl w:val="0"/>
+          <w:numId w:val="3"/>
+        </w:numPr>
+        <w:rPr>
+          <w:sz w:val="22"/>
+          <w:szCs w:val="22"/>
+        </w:rPr>
+      </w:pPr>
+      <w:r>
+        <w:rPr>
+          <w:sz w:val="22"/>
+          <w:szCs w:val="22"/>
+        </w:rPr>
+        <w:t>“What error message are you getting, and what do you think it means?”</w:t>
+      </w:r>
+    </w:p>
+    <w:p>
+      <w:pPr>
+        <w:numPr>
+          <w:ilvl w:val="0"/>
+          <w:numId w:val="3"/>
+        </w:numPr>
+        <w:rPr>
+          <w:sz w:val="22"/>
+          <w:szCs w:val="22"/>
+        </w:rPr>
+      </w:pPr>
+      <w:r>
+        <w:rPr>
+          <w:sz w:val="22"/>
+          <w:szCs w:val="22"/>
+        </w:rPr>
+        <w:t>“Can you break the problem into smaller steps?”</w:t>
+      </w:r>
+    </w:p>
+    <w:p>
+      <w:pPr>
+        <w:ind w:left="720"/>
+        <w:rPr>
+          <w:sz w:val="22"/>
+          <w:szCs w:val="22"/>
+        </w:rPr>
+      </w:pPr>
+    </w:p>
+    <w:p>
+      <w:pPr>
+        <w:rPr>
+          <w:sz w:val="22"/>
+          <w:szCs w:val="22"/>
+          <w:u w:val="single"/>
+        </w:rPr>
+      </w:pPr>
+      <w:r>
+        <w:rPr>
+          <w:sz w:val="22"/>
+          <w:szCs w:val="22"/>
+          <w:u w:val="single"/>
+        </w:rPr>
+        <w:t>3. Sketch pictures and diagrams</w:t>
+      </w:r>
+    </w:p>
+    <w:p>
+      <w:pPr>
+        <w:rPr>
+          <w:sz w:val="22"/>
+          <w:szCs w:val="22"/>
+        </w:rPr>
+      </w:pPr>
+      <w:r>
+        <w:rPr>
+          <w:sz w:val="22"/>
+          <w:szCs w:val="22"/>
+        </w:rPr>
+        <w:t xml:space="preserve">Help students to understand the core algorithm they need to implement by drawing </w:t>
+      </w:r>
+      <w:r>
+        <w:rPr>
+          <w:sz w:val="22"/>
+          <w:szCs w:val="22"/>
+        </w:rPr>
+        <w:t>simple cases</w:t>
+      </w:r>
+      <w:r>
+        <w:rPr>
+          <w:sz w:val="22"/>
+          <w:szCs w:val="22"/>
+        </w:rPr>
+        <w:t>.</w:t>
+      </w:r>
+    </w:p>
+    <w:p>
+      <w:pPr>
+        <w:rPr>
+          <w:sz w:val="22"/>
+          <w:szCs w:val="22"/>
+        </w:rPr>
+      </w:pPr>
+    </w:p>
+    <w:p>
+      <w:pPr>
+        <w:rPr>
+          <w:sz w:val="22"/>
+          <w:szCs w:val="22"/>
+        </w:rPr>
+      </w:pPr>
+      <w:r>
+        <w:rPr>
+          <w:sz w:val="22"/>
+          <w:szCs w:val="22"/>
+          <w:u w:val="single"/>
+        </w:rPr>
+        <w:t xml:space="preserve">4. Re-assure students about their </w:t>
+      </w:r>
+      <w:r>
+        <w:rPr>
+          <w:sz w:val="22"/>
+          <w:szCs w:val="22"/>
+          <w:u w:val="single"/>
+        </w:rPr>
+        <w:t>progress</w:t>
+      </w:r>
+    </w:p>
+    <w:p>
+      <w:pPr>
+        <w:rPr>
+          <w:sz w:val="22"/>
+          <w:szCs w:val="22"/>
+        </w:rPr>
+      </w:pPr>
+      <w:r>
+        <w:rPr>
+          <w:sz w:val="22"/>
+          <w:szCs w:val="22"/>
+        </w:rPr>
+        <w:t xml:space="preserve">It’s OK to tell a student if </w:t>
+      </w:r>
+      <w:r>
+        <w:rPr>
+          <w:sz w:val="22"/>
+          <w:szCs w:val="22"/>
+        </w:rPr>
+        <w:t>they are on the right-</w:t>
+      </w:r>
+      <w:r>
+        <w:rPr>
+          <w:sz w:val="22"/>
+          <w:szCs w:val="22"/>
+        </w:rPr>
+        <w:t>lines</w:t>
+      </w:r>
+      <w:r>
+        <w:rPr>
+          <w:sz w:val="22"/>
+          <w:szCs w:val="22"/>
+        </w:rPr>
+        <w:t xml:space="preserve">. </w:t>
+      </w:r>
+      <w:r>
+        <w:rPr>
+          <w:sz w:val="22"/>
+          <w:szCs w:val="22"/>
+        </w:rPr>
+        <w:t xml:space="preserve">It’s also OK (and encouraged) to tell students if they are taking the wrong approach. </w:t>
+      </w:r>
+      <w:r>
+        <w:rPr>
+          <w:sz w:val="22"/>
+          <w:szCs w:val="22"/>
+        </w:rPr>
+        <w:t xml:space="preserve">Sometimes </w:t>
+      </w:r>
+      <w:r>
+        <w:rPr>
+          <w:sz w:val="22"/>
+          <w:szCs w:val="22"/>
+        </w:rPr>
+        <w:t xml:space="preserve">students </w:t>
+      </w:r>
+      <w:r>
+        <w:rPr>
+          <w:sz w:val="22"/>
+          <w:szCs w:val="22"/>
+        </w:rPr>
+        <w:t>just need to hear “</w:t>
+      </w:r>
+      <w:r>
+        <w:rPr>
+          <w:sz w:val="22"/>
+          <w:szCs w:val="22"/>
+        </w:rPr>
+        <w:t xml:space="preserve">You’re </w:t>
+      </w:r>
+      <w:r>
+        <w:rPr>
+          <w:sz w:val="22"/>
+          <w:szCs w:val="22"/>
+        </w:rPr>
+        <w:t xml:space="preserve">getting it, keep going”. </w:t>
+      </w:r>
+    </w:p>
+    <w:p>
+      <w:pPr>
+        <w:rPr>
+          <w:sz w:val="22"/>
+          <w:szCs w:val="22"/>
+        </w:rPr>
+      </w:pPr>
+    </w:p>
+    <w:p>
+      <w:pPr>
+        <w:rPr>
+          <w:sz w:val="22"/>
+          <w:szCs w:val="22"/>
+          <w:u w:val="single"/>
+        </w:rPr>
+      </w:pPr>
+      <w:r>
+        <w:rPr>
+          <w:sz w:val="22"/>
+          <w:szCs w:val="22"/>
+          <w:u w:val="single"/>
+        </w:rPr>
+        <w:t>4</w:t>
+      </w:r>
+      <w:r>
+        <w:rPr>
+          <w:sz w:val="22"/>
+          <w:szCs w:val="22"/>
+          <w:u w:val="single"/>
+        </w:rPr>
+        <w:t>.Teach Debugging Techniques, Not Just Fixes</w:t>
+      </w:r>
+    </w:p>
+    <w:p>
+      <w:pPr>
+        <w:rPr>
+          <w:sz w:val="22"/>
+          <w:szCs w:val="22"/>
+        </w:rPr>
+      </w:pPr>
+      <w:r>
+        <w:rPr>
+          <w:sz w:val="22"/>
+          <w:szCs w:val="22"/>
+        </w:rPr>
+        <w:t>Encourage students to</w:t>
+      </w:r>
+      <w:r>
+        <w:rPr>
+          <w:sz w:val="22"/>
+          <w:szCs w:val="22"/>
+        </w:rPr>
+        <w:t>:</w:t>
       </w:r>
     </w:p>
     <w:p>
@@ -71,40 +653,14 @@
           <w:sz w:val="22"/>
           <w:szCs w:val="22"/>
         </w:rPr>
-        <w:t xml:space="preserve">Don’t rewrite the </w:t>
-      </w:r>
-      <w:r>
-        <w:rPr>
-          <w:sz w:val="22"/>
-          <w:szCs w:val="22"/>
-        </w:rPr>
-        <w:t>code or tell students what to write</w:t>
-      </w:r>
-    </w:p>
-    <w:p>
-      <w:pPr>
-        <w:rPr>
-          <w:b/>
-          <w:bCs/>
-          <w:sz w:val="22"/>
-          <w:szCs w:val="22"/>
-        </w:rPr>
-      </w:pPr>
-      <w:r>
-        <w:rPr>
-          <w:b/>
-          <w:bCs/>
-          <w:sz w:val="22"/>
-          <w:szCs w:val="22"/>
-        </w:rPr>
-        <w:t>Instead:</w:t>
+        <w:t>Read and interpret error messages.</w:t>
       </w:r>
     </w:p>
     <w:p>
       <w:pPr>
         <w:numPr>
           <w:ilvl w:val="0"/>
-          <w:numId w:val="2"/>
+          <w:numId w:val="1"/>
         </w:numPr>
         <w:rPr>
           <w:sz w:val="22"/>
@@ -116,51 +672,14 @@
           <w:sz w:val="22"/>
           <w:szCs w:val="22"/>
         </w:rPr>
-        <w:t xml:space="preserve">If you </w:t>
-      </w:r>
-      <w:r>
-        <w:rPr>
-          <w:sz w:val="22"/>
-          <w:szCs w:val="22"/>
-        </w:rPr>
-        <w:t xml:space="preserve">need to </w:t>
-      </w:r>
-      <w:r>
-        <w:rPr>
-          <w:sz w:val="22"/>
-          <w:szCs w:val="22"/>
-        </w:rPr>
-        <w:t>demonstrate something, use</w:t>
-      </w:r>
-      <w:r>
-        <w:rPr>
-          <w:sz w:val="22"/>
-          <w:szCs w:val="22"/>
-        </w:rPr>
-        <w:t xml:space="preserve"> a</w:t>
-      </w:r>
-      <w:r>
-        <w:rPr>
-          <w:b/>
-          <w:bCs/>
-          <w:sz w:val="22"/>
-          <w:szCs w:val="22"/>
-        </w:rPr>
-        <w:t xml:space="preserve"> generic example</w:t>
-      </w:r>
-      <w:r>
-        <w:rPr>
-          <w:sz w:val="22"/>
-          <w:szCs w:val="22"/>
-        </w:rPr>
-        <w:t>, not their actual solution.</w:t>
+        <w:t>Use print/log statements or a debugger.</w:t>
       </w:r>
     </w:p>
     <w:p>
       <w:pPr>
         <w:numPr>
           <w:ilvl w:val="0"/>
-          <w:numId w:val="2"/>
+          <w:numId w:val="1"/>
         </w:numPr>
         <w:rPr>
           <w:sz w:val="22"/>
@@ -172,28 +691,14 @@
           <w:sz w:val="22"/>
           <w:szCs w:val="22"/>
         </w:rPr>
-        <w:t xml:space="preserve">Ask guiding questions (see </w:t>
-      </w:r>
-      <w:r>
-        <w:rPr>
-          <w:sz w:val="22"/>
-          <w:szCs w:val="22"/>
-        </w:rPr>
-        <w:t>2</w:t>
-      </w:r>
-      <w:r>
-        <w:rPr>
-          <w:sz w:val="22"/>
-          <w:szCs w:val="22"/>
-        </w:rPr>
-        <w:t>).</w:t>
+        <w:t>Test small pieces of code independently.</w:t>
       </w:r>
     </w:p>
     <w:p>
       <w:pPr>
         <w:numPr>
           <w:ilvl w:val="0"/>
-          <w:numId w:val="2"/>
+          <w:numId w:val="1"/>
         </w:numPr>
         <w:rPr>
           <w:sz w:val="22"/>
@@ -205,21 +710,7 @@
           <w:sz w:val="22"/>
           <w:szCs w:val="22"/>
         </w:rPr>
-        <w:t>Point them toward relevant documentation or course materials</w:t>
-      </w:r>
-      <w:r>
-        <w:rPr>
-          <w:sz w:val="22"/>
-          <w:szCs w:val="22"/>
-        </w:rPr>
-        <w:t xml:space="preserve"> (see 4)</w:t>
-      </w:r>
-      <w:r>
-        <w:rPr>
-          <w:sz w:val="22"/>
-          <w:szCs w:val="22"/>
-        </w:rPr>
-        <w:t>.</w:t>
+        <w:t>Check assumptions (e.g., input types, intermediate values).</w:t>
       </w:r>
     </w:p>
     <w:p>
@@ -244,7 +735,7 @@
           <w:szCs w:val="22"/>
           <w:u w:val="single"/>
         </w:rPr>
-        <w:t>2.</w:t>
+        <w:t>5</w:t>
       </w:r>
       <w:r>
         <w:rPr>
@@ -252,313 +743,7 @@
           <w:szCs w:val="22"/>
           <w:u w:val="single"/>
         </w:rPr>
-        <w:t xml:space="preserve">Ask </w:t>
-      </w:r>
-      <w:r>
-        <w:rPr>
-          <w:sz w:val="22"/>
-          <w:szCs w:val="22"/>
-          <w:u w:val="single"/>
-        </w:rPr>
-        <w:t xml:space="preserve">Guiding </w:t>
-      </w:r>
-      <w:r>
-        <w:rPr>
-          <w:sz w:val="22"/>
-          <w:szCs w:val="22"/>
-          <w:u w:val="single"/>
-        </w:rPr>
-        <w:t>Questions</w:t>
-      </w:r>
-    </w:p>
-    <w:p>
-      <w:pPr>
-        <w:rPr>
-          <w:sz w:val="22"/>
-          <w:szCs w:val="22"/>
-        </w:rPr>
-      </w:pPr>
-      <w:r>
-        <w:rPr>
-          <w:sz w:val="22"/>
-          <w:szCs w:val="22"/>
-        </w:rPr>
-        <w:t>Ask questions that help students to find the answers for themselves</w:t>
-      </w:r>
-    </w:p>
-    <w:p>
-      <w:pPr>
-        <w:rPr>
-          <w:b/>
-          <w:bCs/>
-          <w:sz w:val="22"/>
-          <w:szCs w:val="22"/>
-        </w:rPr>
-      </w:pPr>
-      <w:r>
-        <w:rPr>
-          <w:b/>
-          <w:bCs/>
-          <w:sz w:val="22"/>
-          <w:szCs w:val="22"/>
-        </w:rPr>
-        <w:t>Examples:</w:t>
-      </w:r>
-    </w:p>
-    <w:p>
-      <w:pPr>
-        <w:numPr>
-          <w:ilvl w:val="0"/>
-          <w:numId w:val="3"/>
-        </w:numPr>
-        <w:rPr>
-          <w:sz w:val="22"/>
-          <w:szCs w:val="22"/>
-        </w:rPr>
-      </w:pPr>
-      <w:r>
-        <w:rPr>
-          <w:sz w:val="22"/>
-          <w:szCs w:val="22"/>
-        </w:rPr>
-        <w:t>“What have you tried so far?”</w:t>
-      </w:r>
-    </w:p>
-    <w:p>
-      <w:pPr>
-        <w:numPr>
-          <w:ilvl w:val="0"/>
-          <w:numId w:val="3"/>
-        </w:numPr>
-        <w:rPr>
-          <w:sz w:val="22"/>
-          <w:szCs w:val="22"/>
-        </w:rPr>
-      </w:pPr>
-      <w:r>
-        <w:rPr>
-          <w:sz w:val="22"/>
-          <w:szCs w:val="22"/>
-        </w:rPr>
-        <w:t>“What do you expect this line of code to do?”</w:t>
-      </w:r>
-    </w:p>
-    <w:p>
-      <w:pPr>
-        <w:numPr>
-          <w:ilvl w:val="0"/>
-          <w:numId w:val="3"/>
-        </w:numPr>
-        <w:rPr>
-          <w:sz w:val="22"/>
-          <w:szCs w:val="22"/>
-        </w:rPr>
-      </w:pPr>
-      <w:r>
-        <w:rPr>
-          <w:sz w:val="22"/>
-          <w:szCs w:val="22"/>
-        </w:rPr>
-        <w:t>“What error message are you getting, and what do you think it means?”</w:t>
-      </w:r>
-    </w:p>
-    <w:p>
-      <w:pPr>
-        <w:numPr>
-          <w:ilvl w:val="0"/>
-          <w:numId w:val="3"/>
-        </w:numPr>
-        <w:rPr>
-          <w:sz w:val="22"/>
-          <w:szCs w:val="22"/>
-        </w:rPr>
-      </w:pPr>
-      <w:r>
-        <w:rPr>
-          <w:sz w:val="22"/>
-          <w:szCs w:val="22"/>
-        </w:rPr>
-        <w:t>“Can you break the problem into smaller steps?”</w:t>
-      </w:r>
-    </w:p>
-    <w:p>
-      <w:pPr>
-        <w:rPr>
-          <w:sz w:val="22"/>
-          <w:szCs w:val="22"/>
-        </w:rPr>
-      </w:pPr>
-    </w:p>
-    <w:p>
-      <w:pPr>
-        <w:rPr>
-          <w:sz w:val="22"/>
-          <w:szCs w:val="22"/>
-          <w:u w:val="single"/>
-        </w:rPr>
-      </w:pPr>
-      <w:r>
-        <w:rPr>
-          <w:sz w:val="22"/>
-          <w:szCs w:val="22"/>
-          <w:u w:val="single"/>
-        </w:rPr>
-        <w:t>3</w:t>
-      </w:r>
-      <w:r>
-        <w:rPr>
-          <w:sz w:val="22"/>
-          <w:szCs w:val="22"/>
-          <w:u w:val="single"/>
-        </w:rPr>
-        <w:t>.Teach Debugging Techniques, Not Just Fixes</w:t>
-      </w:r>
-    </w:p>
-    <w:p>
-      <w:pPr>
-        <w:rPr>
-          <w:sz w:val="22"/>
-          <w:szCs w:val="22"/>
-        </w:rPr>
-      </w:pPr>
-      <w:r>
-        <w:rPr>
-          <w:sz w:val="22"/>
-          <w:szCs w:val="22"/>
-        </w:rPr>
-        <w:t>Encourage students to</w:t>
-      </w:r>
-      <w:r>
-        <w:rPr>
-          <w:sz w:val="22"/>
-          <w:szCs w:val="22"/>
-        </w:rPr>
-        <w:t>:</w:t>
-      </w:r>
-    </w:p>
-    <w:p>
-      <w:pPr>
-        <w:numPr>
-          <w:ilvl w:val="0"/>
-          <w:numId w:val="4"/>
-        </w:numPr>
-        <w:rPr>
-          <w:sz w:val="22"/>
-          <w:szCs w:val="22"/>
-        </w:rPr>
-      </w:pPr>
-      <w:r>
-        <w:rPr>
-          <w:sz w:val="22"/>
-          <w:szCs w:val="22"/>
-        </w:rPr>
-        <w:t>Read and interpret error messages.</w:t>
-      </w:r>
-    </w:p>
-    <w:p>
-      <w:pPr>
-        <w:numPr>
-          <w:ilvl w:val="0"/>
-          <w:numId w:val="4"/>
-        </w:numPr>
-        <w:rPr>
-          <w:sz w:val="22"/>
-          <w:szCs w:val="22"/>
-        </w:rPr>
-      </w:pPr>
-      <w:r>
-        <w:rPr>
-          <w:sz w:val="22"/>
-          <w:szCs w:val="22"/>
-        </w:rPr>
-        <w:t>Use print/log statements or a debugger.</w:t>
-      </w:r>
-    </w:p>
-    <w:p>
-      <w:pPr>
-        <w:numPr>
-          <w:ilvl w:val="0"/>
-          <w:numId w:val="4"/>
-        </w:numPr>
-        <w:rPr>
-          <w:sz w:val="22"/>
-          <w:szCs w:val="22"/>
-        </w:rPr>
-      </w:pPr>
-      <w:r>
-        <w:rPr>
-          <w:sz w:val="22"/>
-          <w:szCs w:val="22"/>
-        </w:rPr>
-        <w:t>Test small pieces of code independently.</w:t>
-      </w:r>
-    </w:p>
-    <w:p>
-      <w:pPr>
-        <w:numPr>
-          <w:ilvl w:val="0"/>
-          <w:numId w:val="4"/>
-        </w:numPr>
-        <w:rPr>
-          <w:sz w:val="22"/>
-          <w:szCs w:val="22"/>
-        </w:rPr>
-      </w:pPr>
-      <w:r>
-        <w:rPr>
-          <w:sz w:val="22"/>
-          <w:szCs w:val="22"/>
-        </w:rPr>
-        <w:t>Check assumptions (e.g., input types, intermediate values).</w:t>
-      </w:r>
-    </w:p>
-    <w:p>
-      <w:pPr>
-        <w:rPr>
-          <w:sz w:val="22"/>
-          <w:szCs w:val="22"/>
-        </w:rPr>
-      </w:pPr>
-    </w:p>
-    <w:p>
-      <w:pPr>
-        <w:rPr>
-          <w:sz w:val="22"/>
-          <w:szCs w:val="22"/>
-          <w:u w:val="single"/>
-        </w:rPr>
-      </w:pPr>
-      <w:r>
-        <w:rPr>
-          <w:sz w:val="22"/>
-          <w:szCs w:val="22"/>
-          <w:u w:val="single"/>
-        </w:rPr>
-        <w:t>4.</w:t>
-      </w:r>
-      <w:r>
-        <w:rPr>
-          <w:sz w:val="22"/>
-          <w:szCs w:val="22"/>
-          <w:u w:val="single"/>
-        </w:rPr>
-        <w:t xml:space="preserve">Guide </w:t>
-      </w:r>
-      <w:r>
-        <w:rPr>
-          <w:sz w:val="22"/>
-          <w:szCs w:val="22"/>
-          <w:u w:val="single"/>
-        </w:rPr>
-        <w:t>Students T</w:t>
-      </w:r>
-      <w:r>
-        <w:rPr>
-          <w:sz w:val="22"/>
-          <w:szCs w:val="22"/>
-          <w:u w:val="single"/>
-        </w:rPr>
-        <w:t>oward Resources</w:t>
+        <w:t>.Guide Students Toward Resources</w:t>
       </w:r>
     </w:p>
     <w:p>
@@ -652,8 +837,7 @@
           <w:szCs w:val="22"/>
           <w:u w:val="single"/>
         </w:rPr>
-        <w:lastRenderedPageBreak/>
-        <w:t>5.</w:t>
+        <w:t>6</w:t>
       </w:r>
       <w:r>
         <w:rPr>
@@ -661,7 +845,7 @@
           <w:szCs w:val="22"/>
           <w:u w:val="single"/>
         </w:rPr>
-        <w:t>Encourage Smaller, Manageable Steps</w:t>
+        <w:t>.Encourage Smaller, Manageable Steps</w:t>
       </w:r>
     </w:p>
     <w:p>
@@ -677,6 +861,487 @@
           <w:szCs w:val="22"/>
         </w:rPr>
         <w:t>If a student is overwhelmed:</w:t>
+      </w:r>
+    </w:p>
+    <w:p>
+      <w:pPr>
+        <w:numPr>
+          <w:ilvl w:val="0"/>
+          <w:numId w:val="4"/>
+        </w:numPr>
+        <w:rPr>
+          <w:sz w:val="22"/>
+          <w:szCs w:val="22"/>
+        </w:rPr>
+      </w:pPr>
+      <w:r>
+        <w:rPr>
+          <w:sz w:val="22"/>
+          <w:szCs w:val="22"/>
+        </w:rPr>
+        <w:t>Help them break the assignment into pieces.</w:t>
+      </w:r>
+    </w:p>
+    <w:p>
+      <w:pPr>
+        <w:numPr>
+          <w:ilvl w:val="0"/>
+          <w:numId w:val="4"/>
+        </w:numPr>
+        <w:rPr>
+          <w:sz w:val="22"/>
+          <w:szCs w:val="22"/>
+        </w:rPr>
+      </w:pPr>
+      <w:r>
+        <w:rPr>
+          <w:sz w:val="22"/>
+          <w:szCs w:val="22"/>
+        </w:rPr>
+        <w:t xml:space="preserve">Have them identify </w:t>
+      </w:r>
+      <w:r>
+        <w:rPr>
+          <w:sz w:val="22"/>
+          <w:szCs w:val="22"/>
+        </w:rPr>
+        <w:t xml:space="preserve">function </w:t>
+      </w:r>
+      <w:r>
+        <w:rPr>
+          <w:sz w:val="22"/>
+          <w:szCs w:val="22"/>
+        </w:rPr>
+        <w:t>input</w:t>
+      </w:r>
+      <w:r>
+        <w:rPr>
+          <w:sz w:val="22"/>
+          <w:szCs w:val="22"/>
+        </w:rPr>
+        <w:t>s and</w:t>
+      </w:r>
+      <w:r>
+        <w:rPr>
+          <w:sz w:val="22"/>
+          <w:szCs w:val="22"/>
+        </w:rPr>
+        <w:t xml:space="preserve"> output</w:t>
+      </w:r>
+      <w:r>
+        <w:rPr>
+          <w:sz w:val="22"/>
+          <w:szCs w:val="22"/>
+        </w:rPr>
+        <w:t>s</w:t>
+      </w:r>
+    </w:p>
+    <w:p>
+      <w:pPr>
+        <w:numPr>
+          <w:ilvl w:val="0"/>
+          <w:numId w:val="4"/>
+        </w:numPr>
+        <w:rPr>
+          <w:sz w:val="22"/>
+          <w:szCs w:val="22"/>
+        </w:rPr>
+      </w:pPr>
+      <w:r>
+        <w:rPr>
+          <w:sz w:val="22"/>
+          <w:szCs w:val="22"/>
+        </w:rPr>
+        <w:t>Suggest writing a minimal prototype before the full version</w:t>
+      </w:r>
+      <w:r>
+        <w:rPr>
+          <w:sz w:val="22"/>
+          <w:szCs w:val="22"/>
+        </w:rPr>
+        <w:t xml:space="preserve"> e.g. writing and testing a line intersection function before integrating this with the robot simulation code</w:t>
+      </w:r>
+    </w:p>
+    <w:p>
+      <w:pPr>
+        <w:numPr>
+          <w:ilvl w:val="0"/>
+          <w:numId w:val="4"/>
+        </w:numPr>
+        <w:rPr>
+          <w:sz w:val="22"/>
+          <w:szCs w:val="22"/>
+        </w:rPr>
+      </w:pPr>
+      <w:r>
+        <w:rPr>
+          <w:sz w:val="22"/>
+          <w:szCs w:val="22"/>
+        </w:rPr>
+        <w:t xml:space="preserve">Redirect the conversation toward </w:t>
+      </w:r>
+      <w:r>
+        <w:rPr>
+          <w:sz w:val="22"/>
+          <w:szCs w:val="22"/>
+        </w:rPr>
+        <w:t xml:space="preserve">a part that the student </w:t>
+      </w:r>
+      <w:r>
+        <w:rPr>
+          <w:sz w:val="22"/>
+          <w:szCs w:val="22"/>
+        </w:rPr>
+        <w:t>understand</w:t>
+      </w:r>
+      <w:r>
+        <w:rPr>
+          <w:sz w:val="22"/>
+          <w:szCs w:val="22"/>
+        </w:rPr>
+        <w:t>s</w:t>
+      </w:r>
+      <w:r>
+        <w:rPr>
+          <w:sz w:val="22"/>
+          <w:szCs w:val="22"/>
+        </w:rPr>
+        <w:t>:</w:t>
+      </w:r>
+    </w:p>
+    <w:p>
+      <w:pPr>
+        <w:numPr>
+          <w:ilvl w:val="1"/>
+          <w:numId w:val="4"/>
+        </w:numPr>
+        <w:rPr>
+          <w:sz w:val="22"/>
+          <w:szCs w:val="22"/>
+        </w:rPr>
+      </w:pPr>
+      <w:r>
+        <w:rPr>
+          <w:sz w:val="22"/>
+          <w:szCs w:val="22"/>
+        </w:rPr>
+        <w:t xml:space="preserve">“Let’s </w:t>
+      </w:r>
+      <w:r>
+        <w:rPr>
+          <w:sz w:val="22"/>
+          <w:szCs w:val="22"/>
+        </w:rPr>
+        <w:t xml:space="preserve">find a </w:t>
+      </w:r>
+      <w:r>
+        <w:rPr>
+          <w:sz w:val="22"/>
+          <w:szCs w:val="22"/>
+        </w:rPr>
+        <w:t xml:space="preserve">part you </w:t>
+      </w:r>
+      <w:r>
+        <w:rPr>
+          <w:i/>
+          <w:iCs/>
+          <w:sz w:val="22"/>
+          <w:szCs w:val="22"/>
+        </w:rPr>
+        <w:t>do</w:t>
+      </w:r>
+      <w:r>
+        <w:rPr>
+          <w:sz w:val="22"/>
+          <w:szCs w:val="22"/>
+        </w:rPr>
+        <w:t xml:space="preserve"> understand and build from there.”</w:t>
+      </w:r>
+    </w:p>
+    <w:p>
+      <w:pPr>
+        <w:numPr>
+          <w:ilvl w:val="1"/>
+          <w:numId w:val="4"/>
+        </w:numPr>
+        <w:rPr>
+          <w:sz w:val="22"/>
+          <w:szCs w:val="22"/>
+        </w:rPr>
+      </w:pPr>
+      <w:r>
+        <w:rPr>
+          <w:sz w:val="22"/>
+          <w:szCs w:val="22"/>
+        </w:rPr>
+        <w:t xml:space="preserve">“Which piece of the </w:t>
+      </w:r>
+      <w:r>
+        <w:rPr>
+          <w:sz w:val="22"/>
+          <w:szCs w:val="22"/>
+        </w:rPr>
+        <w:t xml:space="preserve">program </w:t>
+      </w:r>
+      <w:r>
+        <w:rPr>
+          <w:sz w:val="22"/>
+          <w:szCs w:val="22"/>
+        </w:rPr>
+        <w:t>do you feel most confident about?”</w:t>
+      </w:r>
+    </w:p>
+    <w:p>
+      <w:pPr>
+        <w:numPr>
+          <w:ilvl w:val="1"/>
+          <w:numId w:val="4"/>
+        </w:numPr>
+        <w:rPr>
+          <w:sz w:val="22"/>
+          <w:szCs w:val="22"/>
+        </w:rPr>
+      </w:pPr>
+      <w:r>
+        <w:rPr>
+          <w:sz w:val="22"/>
+          <w:szCs w:val="22"/>
+        </w:rPr>
+        <w:t>“Show me your current attempt; we’ll go from that.”</w:t>
+      </w:r>
+    </w:p>
+    <w:p>
+      <w:pPr>
+        <w:ind w:left="720"/>
+        <w:rPr>
+          <w:sz w:val="22"/>
+          <w:szCs w:val="22"/>
+        </w:rPr>
+      </w:pPr>
+    </w:p>
+    <w:p>
+      <w:pPr>
+        <w:rPr>
+          <w:sz w:val="22"/>
+          <w:szCs w:val="22"/>
+          <w:u w:val="single"/>
+        </w:rPr>
+      </w:pPr>
+      <w:r>
+        <w:rPr>
+          <w:sz w:val="22"/>
+          <w:szCs w:val="22"/>
+          <w:u w:val="single"/>
+        </w:rPr>
+        <w:t>7</w:t>
+      </w:r>
+      <w:r>
+        <w:rPr>
+          <w:sz w:val="22"/>
+          <w:szCs w:val="22"/>
+          <w:u w:val="single"/>
+        </w:rPr>
+        <w:t xml:space="preserve">.Promote </w:t>
+      </w:r>
+      <w:r>
+        <w:rPr>
+          <w:sz w:val="22"/>
+          <w:szCs w:val="22"/>
+          <w:u w:val="single"/>
+        </w:rPr>
+        <w:t xml:space="preserve">supportive peer learning </w:t>
+      </w:r>
+    </w:p>
+    <w:p>
+      <w:pPr>
+        <w:rPr>
+          <w:sz w:val="22"/>
+          <w:szCs w:val="22"/>
+        </w:rPr>
+      </w:pPr>
+      <w:r>
+        <w:rPr>
+          <w:sz w:val="22"/>
+          <w:szCs w:val="22"/>
+        </w:rPr>
+        <w:t>TAs should:</w:t>
+      </w:r>
+    </w:p>
+    <w:p>
+      <w:pPr>
+        <w:numPr>
+          <w:ilvl w:val="0"/>
+          <w:numId w:val="5"/>
+        </w:numPr>
+        <w:rPr>
+          <w:sz w:val="22"/>
+          <w:szCs w:val="22"/>
+        </w:rPr>
+      </w:pPr>
+      <w:r>
+        <w:rPr>
+          <w:sz w:val="22"/>
+          <w:szCs w:val="22"/>
+        </w:rPr>
+        <w:t>Encourage students to talk through ideas—not exchange code.</w:t>
+      </w:r>
+    </w:p>
+    <w:p>
+      <w:pPr>
+        <w:numPr>
+          <w:ilvl w:val="0"/>
+          <w:numId w:val="5"/>
+        </w:numPr>
+        <w:rPr>
+          <w:sz w:val="22"/>
+          <w:szCs w:val="22"/>
+        </w:rPr>
+      </w:pPr>
+      <w:r>
+        <w:rPr>
+          <w:sz w:val="22"/>
+          <w:szCs w:val="22"/>
+        </w:rPr>
+        <w:t xml:space="preserve">Model how to </w:t>
+      </w:r>
+      <w:r>
+        <w:rPr>
+          <w:sz w:val="22"/>
+          <w:szCs w:val="22"/>
+        </w:rPr>
+        <w:t>give peer feedback without revealing solutions</w:t>
+      </w:r>
+      <w:r>
+        <w:rPr>
+          <w:sz w:val="22"/>
+          <w:szCs w:val="22"/>
+        </w:rPr>
+        <w:t xml:space="preserve"> (see 1-5)</w:t>
+      </w:r>
+      <w:r>
+        <w:rPr>
+          <w:sz w:val="22"/>
+          <w:szCs w:val="22"/>
+        </w:rPr>
+        <w:t>.</w:t>
+      </w:r>
+    </w:p>
+    <w:p>
+      <w:pPr>
+        <w:rPr>
+          <w:sz w:val="22"/>
+          <w:szCs w:val="22"/>
+        </w:rPr>
+      </w:pPr>
+    </w:p>
+    <w:p>
+      <w:pPr>
+        <w:rPr>
+          <w:sz w:val="22"/>
+          <w:szCs w:val="22"/>
+          <w:u w:val="single"/>
+        </w:rPr>
+      </w:pPr>
+      <w:r>
+        <w:rPr>
+          <w:sz w:val="22"/>
+          <w:szCs w:val="22"/>
+          <w:u w:val="single"/>
+        </w:rPr>
+        <w:t>8</w:t>
+      </w:r>
+      <w:r>
+        <w:rPr>
+          <w:sz w:val="22"/>
+          <w:szCs w:val="22"/>
+          <w:u w:val="single"/>
+        </w:rPr>
+        <w:t>.Clarify academic integrity expectations</w:t>
+      </w:r>
+    </w:p>
+    <w:p>
+      <w:pPr>
+        <w:rPr>
+          <w:sz w:val="22"/>
+          <w:szCs w:val="22"/>
+        </w:rPr>
+      </w:pPr>
+      <w:r>
+        <w:rPr>
+          <w:sz w:val="22"/>
+          <w:szCs w:val="22"/>
+        </w:rPr>
+        <w:t xml:space="preserve">We can’t prevent students from using AI </w:t>
+      </w:r>
+      <w:r>
+        <w:rPr>
+          <w:sz w:val="22"/>
+          <w:szCs w:val="22"/>
+        </w:rPr>
+        <w:t>to produce a solution for the assignment</w:t>
+      </w:r>
+      <w:r>
+        <w:rPr>
+          <w:sz w:val="22"/>
+          <w:szCs w:val="22"/>
+        </w:rPr>
+        <w:t xml:space="preserve">, but we can remind students that writing the code by themselves is an essential learning exercise.  </w:t>
+      </w:r>
+    </w:p>
+    <w:p>
+      <w:pPr>
+        <w:rPr>
+          <w:sz w:val="22"/>
+          <w:szCs w:val="22"/>
+        </w:rPr>
+      </w:pPr>
+    </w:p>
+    <w:p>
+      <w:pPr>
+        <w:rPr>
+          <w:sz w:val="22"/>
+          <w:szCs w:val="22"/>
+          <w:u w:val="single"/>
+        </w:rPr>
+      </w:pPr>
+      <w:r>
+        <w:rPr>
+          <w:sz w:val="22"/>
+          <w:szCs w:val="22"/>
+          <w:u w:val="single"/>
+        </w:rPr>
+        <w:t>9</w:t>
+      </w:r>
+      <w:r>
+        <w:rPr>
+          <w:sz w:val="22"/>
+          <w:szCs w:val="22"/>
+          <w:u w:val="single"/>
+        </w:rPr>
+        <w:t>.</w:t>
+      </w:r>
+      <w:r>
+        <w:rPr>
+          <w:sz w:val="22"/>
+          <w:szCs w:val="22"/>
+          <w:u w:val="single"/>
+        </w:rPr>
+        <w:t>Know When to Escalate</w:t>
+      </w:r>
+    </w:p>
+    <w:p>
+      <w:pPr>
+        <w:rPr>
+          <w:sz w:val="22"/>
+          <w:szCs w:val="22"/>
+        </w:rPr>
+      </w:pPr>
+      <w:r>
+        <w:rPr>
+          <w:sz w:val="22"/>
+          <w:szCs w:val="22"/>
+        </w:rPr>
+        <w:t>Come to us for support if:</w:t>
       </w:r>
     </w:p>
     <w:p>
@@ -695,7 +1360,7 @@
           <w:sz w:val="22"/>
           <w:szCs w:val="22"/>
         </w:rPr>
-        <w:t>Help them break the assignment into pieces.</w:t>
+        <w:t>A student is persistently confused despite appropriate support.</w:t>
       </w:r>
     </w:p>
     <w:p>
@@ -714,7 +1379,21 @@
           <w:sz w:val="22"/>
           <w:szCs w:val="22"/>
         </w:rPr>
-        <w:t>Encourage pseudocode or flowcharts.</w:t>
+        <w:t>There are signs of academic integrity issues</w:t>
+      </w:r>
+      <w:r>
+        <w:rPr>
+          <w:sz w:val="22"/>
+          <w:szCs w:val="22"/>
+        </w:rPr>
+        <w:t xml:space="preserve"> e.g. copying another student</w:t>
+      </w:r>
+      <w:r>
+        <w:rPr>
+          <w:sz w:val="22"/>
+          <w:szCs w:val="22"/>
+        </w:rPr>
+        <w:t>.</w:t>
       </w:r>
     </w:p>
     <w:p>
@@ -722,512 +1401,6 @@
         <w:numPr>
           <w:ilvl w:val="0"/>
           <w:numId w:val="7"/>
-        </w:numPr>
-        <w:rPr>
-          <w:sz w:val="22"/>
-          <w:szCs w:val="22"/>
-        </w:rPr>
-      </w:pPr>
-      <w:r>
-        <w:rPr>
-          <w:sz w:val="22"/>
-          <w:szCs w:val="22"/>
-        </w:rPr>
-        <w:t xml:space="preserve">Have them identify </w:t>
-      </w:r>
-      <w:r>
-        <w:rPr>
-          <w:sz w:val="22"/>
-          <w:szCs w:val="22"/>
-        </w:rPr>
-        <w:t xml:space="preserve">function </w:t>
-      </w:r>
-      <w:r>
-        <w:rPr>
-          <w:sz w:val="22"/>
-          <w:szCs w:val="22"/>
-        </w:rPr>
-        <w:t>input</w:t>
-      </w:r>
-      <w:r>
-        <w:rPr>
-          <w:sz w:val="22"/>
-          <w:szCs w:val="22"/>
-        </w:rPr>
-        <w:t>s and</w:t>
-      </w:r>
-      <w:r>
-        <w:rPr>
-          <w:sz w:val="22"/>
-          <w:szCs w:val="22"/>
-        </w:rPr>
-        <w:t xml:space="preserve"> output</w:t>
-      </w:r>
-      <w:r>
-        <w:rPr>
-          <w:sz w:val="22"/>
-          <w:szCs w:val="22"/>
-        </w:rPr>
-        <w:t>s</w:t>
-      </w:r>
-    </w:p>
-    <w:p>
-      <w:pPr>
-        <w:numPr>
-          <w:ilvl w:val="0"/>
-          <w:numId w:val="7"/>
-        </w:numPr>
-        <w:rPr>
-          <w:sz w:val="22"/>
-          <w:szCs w:val="22"/>
-        </w:rPr>
-      </w:pPr>
-      <w:r>
-        <w:rPr>
-          <w:sz w:val="22"/>
-          <w:szCs w:val="22"/>
-        </w:rPr>
-        <w:t>Suggest writing a minimal prototype before the full version</w:t>
-      </w:r>
-      <w:r>
-        <w:rPr>
-          <w:sz w:val="22"/>
-          <w:szCs w:val="22"/>
-        </w:rPr>
-        <w:t xml:space="preserve"> e.g. writing and testing a line intersection function before integrating this with the robot simulation code</w:t>
-      </w:r>
-    </w:p>
-    <w:p>
-      <w:pPr>
-        <w:numPr>
-          <w:ilvl w:val="0"/>
-          <w:numId w:val="7"/>
-        </w:numPr>
-        <w:rPr>
-          <w:sz w:val="22"/>
-          <w:szCs w:val="22"/>
-        </w:rPr>
-      </w:pPr>
-      <w:r>
-        <w:rPr>
-          <w:sz w:val="22"/>
-          <w:szCs w:val="22"/>
-        </w:rPr>
-        <w:t xml:space="preserve">Redirect the conversation toward </w:t>
-      </w:r>
-      <w:r>
-        <w:rPr>
-          <w:sz w:val="22"/>
-          <w:szCs w:val="22"/>
-        </w:rPr>
-        <w:t xml:space="preserve">a part that the student </w:t>
-      </w:r>
-      <w:r>
-        <w:rPr>
-          <w:sz w:val="22"/>
-          <w:szCs w:val="22"/>
-        </w:rPr>
-        <w:t>understand</w:t>
-      </w:r>
-      <w:r>
-        <w:rPr>
-          <w:sz w:val="22"/>
-          <w:szCs w:val="22"/>
-        </w:rPr>
-        <w:t>s</w:t>
-      </w:r>
-      <w:r>
-        <w:rPr>
-          <w:sz w:val="22"/>
-          <w:szCs w:val="22"/>
-        </w:rPr>
-        <w:t>:</w:t>
-      </w:r>
-    </w:p>
-    <w:p>
-      <w:pPr>
-        <w:numPr>
-          <w:ilvl w:val="1"/>
-          <w:numId w:val="7"/>
-        </w:numPr>
-        <w:rPr>
-          <w:sz w:val="22"/>
-          <w:szCs w:val="22"/>
-        </w:rPr>
-      </w:pPr>
-      <w:r>
-        <w:rPr>
-          <w:sz w:val="22"/>
-          <w:szCs w:val="22"/>
-        </w:rPr>
-        <w:t xml:space="preserve">“Let’s </w:t>
-      </w:r>
-      <w:r>
-        <w:rPr>
-          <w:sz w:val="22"/>
-          <w:szCs w:val="22"/>
-        </w:rPr>
-        <w:t xml:space="preserve">find a </w:t>
-      </w:r>
-      <w:r>
-        <w:rPr>
-          <w:sz w:val="22"/>
-          <w:szCs w:val="22"/>
-        </w:rPr>
-        <w:t xml:space="preserve">part you </w:t>
-      </w:r>
-      <w:r>
-        <w:rPr>
-          <w:i/>
-          <w:iCs/>
-          <w:sz w:val="22"/>
-          <w:szCs w:val="22"/>
-        </w:rPr>
-        <w:t>do</w:t>
-      </w:r>
-      <w:r>
-        <w:rPr>
-          <w:sz w:val="22"/>
-          <w:szCs w:val="22"/>
-        </w:rPr>
-        <w:t xml:space="preserve"> understand and build from there.”</w:t>
-      </w:r>
-    </w:p>
-    <w:p>
-      <w:pPr>
-        <w:numPr>
-          <w:ilvl w:val="1"/>
-          <w:numId w:val="7"/>
-        </w:numPr>
-        <w:rPr>
-          <w:sz w:val="22"/>
-          <w:szCs w:val="22"/>
-        </w:rPr>
-      </w:pPr>
-      <w:r>
-        <w:rPr>
-          <w:sz w:val="22"/>
-          <w:szCs w:val="22"/>
-        </w:rPr>
-        <w:t xml:space="preserve">“Which piece of the </w:t>
-      </w:r>
-      <w:r>
-        <w:rPr>
-          <w:sz w:val="22"/>
-          <w:szCs w:val="22"/>
-        </w:rPr>
-        <w:t xml:space="preserve">program </w:t>
-      </w:r>
-      <w:r>
-        <w:rPr>
-          <w:sz w:val="22"/>
-          <w:szCs w:val="22"/>
-        </w:rPr>
-        <w:t>do you feel most confident about?”</w:t>
-      </w:r>
-    </w:p>
-    <w:p>
-      <w:pPr>
-        <w:numPr>
-          <w:ilvl w:val="1"/>
-          <w:numId w:val="7"/>
-        </w:numPr>
-        <w:rPr>
-          <w:sz w:val="22"/>
-          <w:szCs w:val="22"/>
-        </w:rPr>
-      </w:pPr>
-      <w:r>
-        <w:rPr>
-          <w:sz w:val="22"/>
-          <w:szCs w:val="22"/>
-        </w:rPr>
-        <w:t>“Show me your current attempt; we’ll go from that.”</w:t>
-      </w:r>
-    </w:p>
-    <w:p>
-      <w:pPr>
-        <w:ind w:left="720"/>
-        <w:rPr>
-          <w:sz w:val="22"/>
-          <w:szCs w:val="22"/>
-        </w:rPr>
-      </w:pPr>
-    </w:p>
-    <w:p>
-      <w:pPr>
-        <w:rPr>
-          <w:sz w:val="22"/>
-          <w:szCs w:val="22"/>
-          <w:u w:val="single"/>
-        </w:rPr>
-      </w:pPr>
-      <w:r>
-        <w:rPr>
-          <w:sz w:val="22"/>
-          <w:szCs w:val="22"/>
-          <w:u w:val="single"/>
-        </w:rPr>
-        <w:t>6.</w:t>
-      </w:r>
-      <w:r>
-        <w:rPr>
-          <w:sz w:val="22"/>
-          <w:szCs w:val="22"/>
-          <w:u w:val="single"/>
-        </w:rPr>
-        <w:t xml:space="preserve">Promote </w:t>
-      </w:r>
-      <w:r>
-        <w:rPr>
-          <w:sz w:val="22"/>
-          <w:szCs w:val="22"/>
-          <w:u w:val="single"/>
-        </w:rPr>
-        <w:t xml:space="preserve">supportive peer learning </w:t>
-      </w:r>
-    </w:p>
-    <w:p>
-      <w:pPr>
-        <w:rPr>
-          <w:sz w:val="22"/>
-          <w:szCs w:val="22"/>
-        </w:rPr>
-      </w:pPr>
-      <w:r>
-        <w:rPr>
-          <w:sz w:val="22"/>
-          <w:szCs w:val="22"/>
-        </w:rPr>
-        <w:t>TAs should:</w:t>
-      </w:r>
-    </w:p>
-    <w:p>
-      <w:pPr>
-        <w:numPr>
-          <w:ilvl w:val="0"/>
-          <w:numId w:val="9"/>
-        </w:numPr>
-        <w:rPr>
-          <w:sz w:val="22"/>
-          <w:szCs w:val="22"/>
-        </w:rPr>
-      </w:pPr>
-      <w:r>
-        <w:rPr>
-          <w:sz w:val="22"/>
-          <w:szCs w:val="22"/>
-        </w:rPr>
-        <w:t>Encourage students to talk through ideas—not exchange code.</w:t>
-      </w:r>
-    </w:p>
-    <w:p>
-      <w:pPr>
-        <w:numPr>
-          <w:ilvl w:val="0"/>
-          <w:numId w:val="9"/>
-        </w:numPr>
-        <w:rPr>
-          <w:sz w:val="22"/>
-          <w:szCs w:val="22"/>
-        </w:rPr>
-      </w:pPr>
-      <w:r>
-        <w:rPr>
-          <w:sz w:val="22"/>
-          <w:szCs w:val="22"/>
-        </w:rPr>
-        <w:t xml:space="preserve">Model how to </w:t>
-      </w:r>
-      <w:r>
-        <w:rPr>
-          <w:sz w:val="22"/>
-          <w:szCs w:val="22"/>
-        </w:rPr>
-        <w:t>give peer feedback without revealing solutions</w:t>
-      </w:r>
-      <w:r>
-        <w:rPr>
-          <w:sz w:val="22"/>
-          <w:szCs w:val="22"/>
-        </w:rPr>
-        <w:t xml:space="preserve"> (see 1-5)</w:t>
-      </w:r>
-      <w:r>
-        <w:rPr>
-          <w:sz w:val="22"/>
-          <w:szCs w:val="22"/>
-        </w:rPr>
-        <w:t>.</w:t>
-      </w:r>
-    </w:p>
-    <w:p>
-      <w:pPr>
-        <w:rPr>
-          <w:sz w:val="22"/>
-          <w:szCs w:val="22"/>
-        </w:rPr>
-      </w:pPr>
-    </w:p>
-    <w:p>
-      <w:pPr>
-        <w:rPr>
-          <w:sz w:val="22"/>
-          <w:szCs w:val="22"/>
-          <w:u w:val="single"/>
-        </w:rPr>
-      </w:pPr>
-      <w:r>
-        <w:rPr>
-          <w:sz w:val="22"/>
-          <w:szCs w:val="22"/>
-          <w:u w:val="single"/>
-        </w:rPr>
-        <w:t>7.</w:t>
-      </w:r>
-      <w:r>
-        <w:rPr>
-          <w:sz w:val="22"/>
-          <w:szCs w:val="22"/>
-          <w:u w:val="single"/>
-        </w:rPr>
-        <w:t>Clarify academic integrity expectations</w:t>
-      </w:r>
-    </w:p>
-    <w:p>
-      <w:pPr>
-        <w:rPr>
-          <w:sz w:val="22"/>
-          <w:szCs w:val="22"/>
-        </w:rPr>
-      </w:pPr>
-      <w:r>
-        <w:rPr>
-          <w:sz w:val="22"/>
-          <w:szCs w:val="22"/>
-        </w:rPr>
-        <w:t xml:space="preserve">We can’t prevent students from using AI </w:t>
-      </w:r>
-      <w:r>
-        <w:rPr>
-          <w:sz w:val="22"/>
-          <w:szCs w:val="22"/>
-        </w:rPr>
-        <w:t>to produce a solution for the assignment</w:t>
-      </w:r>
-      <w:r>
-        <w:rPr>
-          <w:sz w:val="22"/>
-          <w:szCs w:val="22"/>
-        </w:rPr>
-        <w:t xml:space="preserve">, but we can remind students that writing the code by themselves is an essential learning exercise.  </w:t>
-      </w:r>
-    </w:p>
-    <w:p>
-      <w:pPr>
-        <w:rPr>
-          <w:sz w:val="22"/>
-          <w:szCs w:val="22"/>
-        </w:rPr>
-      </w:pPr>
-    </w:p>
-    <w:p>
-      <w:pPr>
-        <w:rPr>
-          <w:sz w:val="22"/>
-          <w:szCs w:val="22"/>
-          <w:u w:val="single"/>
-        </w:rPr>
-      </w:pPr>
-      <w:r>
-        <w:rPr>
-          <w:sz w:val="22"/>
-          <w:szCs w:val="22"/>
-          <w:u w:val="single"/>
-        </w:rPr>
-        <w:t>8.</w:t>
-      </w:r>
-      <w:r>
-        <w:rPr>
-          <w:sz w:val="22"/>
-          <w:szCs w:val="22"/>
-          <w:u w:val="single"/>
-        </w:rPr>
-        <w:t>Know When to Escalate</w:t>
-      </w:r>
-    </w:p>
-    <w:p>
-      <w:pPr>
-        <w:rPr>
-          <w:sz w:val="22"/>
-          <w:szCs w:val="22"/>
-        </w:rPr>
-      </w:pPr>
-      <w:r>
-        <w:rPr>
-          <w:sz w:val="22"/>
-          <w:szCs w:val="22"/>
-        </w:rPr>
-        <w:t>Come to us for support if:</w:t>
-      </w:r>
-    </w:p>
-    <w:p>
-      <w:pPr>
-        <w:numPr>
-          <w:ilvl w:val="0"/>
-          <w:numId w:val="10"/>
-        </w:numPr>
-        <w:rPr>
-          <w:sz w:val="22"/>
-          <w:szCs w:val="22"/>
-        </w:rPr>
-      </w:pPr>
-      <w:r>
-        <w:rPr>
-          <w:sz w:val="22"/>
-          <w:szCs w:val="22"/>
-        </w:rPr>
-        <w:t>A student is persistently confused despite appropriate support.</w:t>
-      </w:r>
-    </w:p>
-    <w:p>
-      <w:pPr>
-        <w:numPr>
-          <w:ilvl w:val="0"/>
-          <w:numId w:val="10"/>
-        </w:numPr>
-        <w:rPr>
-          <w:sz w:val="22"/>
-          <w:szCs w:val="22"/>
-        </w:rPr>
-      </w:pPr>
-      <w:r>
-        <w:rPr>
-          <w:sz w:val="22"/>
-          <w:szCs w:val="22"/>
-        </w:rPr>
-        <w:t>There are signs of academic integrity issues</w:t>
-      </w:r>
-      <w:r>
-        <w:rPr>
-          <w:sz w:val="22"/>
-          <w:szCs w:val="22"/>
-        </w:rPr>
-        <w:t xml:space="preserve"> e.g. copying another student</w:t>
-      </w:r>
-      <w:r>
-        <w:rPr>
-          <w:sz w:val="22"/>
-          <w:szCs w:val="22"/>
-        </w:rPr>
-        <w:t>.</w:t>
-      </w:r>
-    </w:p>
-    <w:p>
-      <w:pPr>
-        <w:numPr>
-          <w:ilvl w:val="0"/>
-          <w:numId w:val="10"/>
         </w:numPr>
         <w:rPr>
           <w:sz w:val="22"/>
@@ -2716,35 +2889,35 @@
       </w:rPr>
     </w:lvl>
   </w:abstractNum>
-  <w:num w:numId="1" w16cid:durableId="833880595">
-    <w:abstractNumId w:val="0"/>
+  <w:num w:numId="1" w16cid:durableId="118840323">
+    <w:abstractNumId w:val="5"/>
   </w:num>
-  <w:num w:numId="2" w16cid:durableId="846673265">
-    <w:abstractNumId w:val="7"/>
+  <w:num w:numId="2" w16cid:durableId="1243250578">
+    <w:abstractNumId w:val="1"/>
   </w:num>
   <w:num w:numId="3" w16cid:durableId="1478760660">
     <w:abstractNumId w:val="9"/>
   </w:num>
-  <w:num w:numId="4" w16cid:durableId="118840323">
-    <w:abstractNumId w:val="5"/>
+  <w:num w:numId="4" w16cid:durableId="148521445">
+    <w:abstractNumId w:val="3"/>
   </w:num>
-  <w:num w:numId="5" w16cid:durableId="494340267">
-    <w:abstractNumId w:val="2"/>
+  <w:num w:numId="5" w16cid:durableId="1588462009">
+    <w:abstractNumId w:val="4"/>
   </w:num>
   <w:num w:numId="6" w16cid:durableId="1821380916">
     <w:abstractNumId w:val="6"/>
   </w:num>
-  <w:num w:numId="7" w16cid:durableId="148521445">
-    <w:abstractNumId w:val="3"/>
+  <w:num w:numId="7" w16cid:durableId="2113434164">
+    <w:abstractNumId w:val="8"/>
   </w:num>
-  <w:num w:numId="8" w16cid:durableId="1243250578">
-    <w:abstractNumId w:val="1"/>
+  <w:num w:numId="8" w16cid:durableId="494340267">
+    <w:abstractNumId w:val="2"/>
   </w:num>
-  <w:num w:numId="9" w16cid:durableId="1588462009">
-    <w:abstractNumId w:val="4"/>
+  <w:num w:numId="9" w16cid:durableId="833880595">
+    <w:abstractNumId w:val="0"/>
   </w:num>
-  <w:num w:numId="10" w16cid:durableId="2113434164">
-    <w:abstractNumId w:val="8"/>
+  <w:num w:numId="10" w16cid:durableId="846673265">
+    <w:abstractNumId w:val="7"/>
   </w:num>
 </w:numbering>
 </file>
@@ -3352,6 +3525,7 @@
   <w:style w:type="character" w:default="1" w:styleId="DefaultParagraphFont">
     <w:name w:val="Default Paragraph Font"/>
     <w:uiPriority w:val="1"/>
+    <w:semiHidden/>
     <w:unhideWhenUsed/>
   </w:style>
   <w:style w:type="table" w:default="1" w:styleId="TableNormal">

</xml_diff>